<commit_message>
Excel file updated to reflect the latest changes in the RateCard API
Previous version returned 2000+ records, new version returns 4000+
records.
</commit_message>
<xml_diff>
--- a/Demo-Integrating RateCard API with Excel/AzureRateCardAPI-demoscript.docx
+++ b/Demo-Integrating RateCard API with Excel/AzureRateCardAPI-demoscript.docx
@@ -578,8 +578,6 @@
         </w:rPr>
         <w:t>Microsoft Excel</w:t>
       </w:r>
-      <w:bookmarkStart w:id="1" w:name="_GoBack"/>
-      <w:bookmarkEnd w:id="1"/>
     </w:p>
     <w:p>
       <w:pPr>
@@ -593,11 +591,11 @@
       <w:pPr>
         <w:pStyle w:val="Heading2"/>
       </w:pPr>
-      <w:bookmarkStart w:id="2" w:name="_Toc427562302"/>
+      <w:bookmarkStart w:id="1" w:name="_Toc427562302"/>
       <w:r>
         <w:t>Setup</w:t>
       </w:r>
-      <w:bookmarkEnd w:id="2"/>
+      <w:bookmarkEnd w:id="1"/>
       <w:r>
         <w:t xml:space="preserve">: </w:t>
       </w:r>
@@ -1992,7 +1990,7 @@
                 <v:shape id="_x0000_i1025" type="#_x0000_t75" style="width:409.9pt;height:382.9pt" o:ole="">
                   <v:imagedata r:id="rId22" o:title=""/>
                 </v:shape>
-                <o:OLEObject Type="Embed" ProgID="PBrush" ShapeID="_x0000_i1025" DrawAspect="Content" ObjectID="_1529134890" r:id="rId23"/>
+                <o:OLEObject Type="Embed" ProgID="PBrush" ShapeID="_x0000_i1025" DrawAspect="Content" ObjectID="_1529143862" r:id="rId23"/>
               </w:object>
             </w:r>
           </w:p>
@@ -3565,11 +3563,11 @@
       <w:pPr>
         <w:pStyle w:val="Heading2"/>
       </w:pPr>
-      <w:bookmarkStart w:id="3" w:name="_Toc427562303"/>
+      <w:bookmarkStart w:id="2" w:name="_Toc427562303"/>
       <w:r>
         <w:t>Demo Steps</w:t>
       </w:r>
-      <w:bookmarkEnd w:id="3"/>
+      <w:bookmarkEnd w:id="2"/>
     </w:p>
     <w:p>
       <w:pPr>
@@ -3670,7 +3668,7 @@
                 <v:shape id="_x0000_i1026" type="#_x0000_t75" style="width:450.4pt;height:493.5pt" o:ole="">
                   <v:imagedata r:id="rId24" o:title=""/>
                 </v:shape>
-                <o:OLEObject Type="Embed" ProgID="PBrush" ShapeID="_x0000_i1026" DrawAspect="Content" ObjectID="_1529134891" r:id="rId25"/>
+                <o:OLEObject Type="Embed" ProgID="PBrush" ShapeID="_x0000_i1026" DrawAspect="Content" ObjectID="_1529143863" r:id="rId25"/>
               </w:object>
             </w:r>
           </w:p>
@@ -4566,7 +4564,7 @@
                 <v:shape id="_x0000_i1027" type="#_x0000_t75" style="width:6in;height:102.75pt" o:ole="">
                   <v:imagedata r:id="rId27" o:title=""/>
                 </v:shape>
-                <o:OLEObject Type="Embed" ProgID="PBrush" ShapeID="_x0000_i1027" DrawAspect="Content" ObjectID="_1529134892" r:id="rId28"/>
+                <o:OLEObject Type="Embed" ProgID="PBrush" ShapeID="_x0000_i1027" DrawAspect="Content" ObjectID="_1529143864" r:id="rId28"/>
               </w:object>
             </w:r>
           </w:p>
@@ -4685,7 +4683,7 @@
                 <v:shape id="_x0000_i1028" type="#_x0000_t75" style="width:6in;height:442.15pt" o:ole="">
                   <v:imagedata r:id="rId29" o:title=""/>
                 </v:shape>
-                <o:OLEObject Type="Embed" ProgID="PBrush" ShapeID="_x0000_i1028" DrawAspect="Content" ObjectID="_1529134893" r:id="rId30"/>
+                <o:OLEObject Type="Embed" ProgID="PBrush" ShapeID="_x0000_i1028" DrawAspect="Content" ObjectID="_1529143865" r:id="rId30"/>
               </w:object>
             </w:r>
           </w:p>
@@ -4817,7 +4815,7 @@
                 <v:shape id="_x0000_i1029" type="#_x0000_t75" style="width:432.75pt;height:326.25pt" o:ole="">
                   <v:imagedata r:id="rId31" o:title=""/>
                 </v:shape>
-                <o:OLEObject Type="Embed" ProgID="PBrush" ShapeID="_x0000_i1029" DrawAspect="Content" ObjectID="_1529134894" r:id="rId32"/>
+                <o:OLEObject Type="Embed" ProgID="PBrush" ShapeID="_x0000_i1029" DrawAspect="Content" ObjectID="_1529143866" r:id="rId32"/>
               </w:object>
             </w:r>
           </w:p>
@@ -4904,7 +4902,7 @@
                 <v:shape id="_x0000_i1030" type="#_x0000_t75" style="width:431.25pt;height:328.5pt" o:ole="">
                   <v:imagedata r:id="rId33" o:title=""/>
                 </v:shape>
-                <o:OLEObject Type="Embed" ProgID="PBrush" ShapeID="_x0000_i1030" DrawAspect="Content" ObjectID="_1529134895" r:id="rId34"/>
+                <o:OLEObject Type="Embed" ProgID="PBrush" ShapeID="_x0000_i1030" DrawAspect="Content" ObjectID="_1529143867" r:id="rId34"/>
               </w:object>
             </w:r>
           </w:p>
@@ -5008,7 +5006,7 @@
                 <v:shape id="_x0000_i1031" type="#_x0000_t75" style="width:231.75pt;height:205.5pt" o:ole="">
                   <v:imagedata r:id="rId35" o:title=""/>
                 </v:shape>
-                <o:OLEObject Type="Embed" ProgID="PBrush" ShapeID="_x0000_i1031" DrawAspect="Content" ObjectID="_1529134896" r:id="rId36"/>
+                <o:OLEObject Type="Embed" ProgID="PBrush" ShapeID="_x0000_i1031" DrawAspect="Content" ObjectID="_1529143868" r:id="rId36"/>
               </w:object>
             </w:r>
           </w:p>
@@ -5074,7 +5072,7 @@
                 <v:shape id="_x0000_i1032" type="#_x0000_t75" style="width:422.25pt;height:122.25pt" o:ole="">
                   <v:imagedata r:id="rId37" o:title=""/>
                 </v:shape>
-                <o:OLEObject Type="Embed" ProgID="PBrush" ShapeID="_x0000_i1032" DrawAspect="Content" ObjectID="_1529134897" r:id="rId38"/>
+                <o:OLEObject Type="Embed" ProgID="PBrush" ShapeID="_x0000_i1032" DrawAspect="Content" ObjectID="_1529143869" r:id="rId38"/>
               </w:object>
             </w:r>
           </w:p>
@@ -5203,13 +5201,14 @@
       <w:pPr>
         <w:pStyle w:val="Heading2"/>
       </w:pPr>
-      <w:bookmarkStart w:id="4" w:name="_Toc427562304"/>
+      <w:bookmarkStart w:id="3" w:name="_Toc427562304"/>
       <w:r>
         <w:t>Clean Up</w:t>
       </w:r>
-      <w:bookmarkEnd w:id="4"/>
+      <w:bookmarkEnd w:id="3"/>
     </w:p>
     <w:p>
+      <w:bookmarkStart w:id="4" w:name="_GoBack"/>
       <w:r>
         <w:t>Open the Excel spread-sheet. Go to the Azure Rate Card Tab. Select all and press Delete. Click ‘</w:t>
       </w:r>
@@ -5220,6 +5219,7 @@
         <w:t xml:space="preserve"> on the confirmation dialog box shown. </w:t>
       </w:r>
     </w:p>
+    <w:bookmarkEnd w:id="4"/>
     <w:p/>
     <w:sectPr>
       <w:footerReference w:type="default" r:id="rId39"/>
@@ -8187,6 +8187,7 @@
     <w:rsid w:val="00920B6C"/>
     <w:rsid w:val="00B81855"/>
     <w:rsid w:val="00C6552F"/>
+    <w:rsid w:val="00EE1024"/>
   </w:rsids>
   <m:mathPr>
     <m:mathFont m:val="Cambria Math"/>
@@ -8914,15 +8915,6 @@
 </file>
 
 <file path=customXml/item1.xml><?xml version="1.0" encoding="utf-8"?>
-<?mso-contentType ?>
-<FormTemplates xmlns="http://schemas.microsoft.com/sharepoint/v3/contenttype/forms">
-  <Display>DocumentLibraryForm</Display>
-  <Edit>DocumentLibraryForm</Edit>
-  <New>DocumentLibraryForm</New>
-</FormTemplates>
-</file>
-
-<file path=customXml/item2.xml><?xml version="1.0" encoding="utf-8"?>
 <ct:contentTypeSchema xmlns:ct="http://schemas.microsoft.com/office/2006/metadata/contentType" xmlns:ma="http://schemas.microsoft.com/office/2006/metadata/properties/metaAttributes" ct:_="" ma:_="" ma:contentTypeName="Document" ma:contentTypeID="0x010100C08F381963C77D44A6A91469D5845EE5" ma:contentTypeVersion="2" ma:contentTypeDescription="Create a new document." ma:contentTypeScope="" ma:versionID="66290b1f7725e443aa19cdb7b89371b7">
   <xsd:schema xmlns:xsd="http://www.w3.org/2001/XMLSchema" xmlns:xs="http://www.w3.org/2001/XMLSchema" xmlns:p="http://schemas.microsoft.com/office/2006/metadata/properties" xmlns:ns2="c58f79d2-8dd2-43f0-9a03-e1b9f874d667" targetNamespace="http://schemas.microsoft.com/office/2006/metadata/properties" ma:root="true" ma:fieldsID="27a8e9c299bda407fa38b12f0db042eb" ns2:_="">
     <xsd:import namespace="c58f79d2-8dd2-43f0-9a03-e1b9f874d667"/>
@@ -9070,6 +9062,15 @@
 </ct:contentTypeSchema>
 </file>
 
+<file path=customXml/item2.xml><?xml version="1.0" encoding="utf-8"?>
+<?mso-contentType ?>
+<FormTemplates xmlns="http://schemas.microsoft.com/sharepoint/v3/contenttype/forms">
+  <Display>DocumentLibraryForm</Display>
+  <Edit>DocumentLibraryForm</Edit>
+  <New>DocumentLibraryForm</New>
+</FormTemplates>
+</file>
+
 <file path=customXml/item3.xml><?xml version="1.0" encoding="utf-8"?>
 <p:properties xmlns:p="http://schemas.microsoft.com/office/2006/metadata/properties" xmlns:xsi="http://www.w3.org/2001/XMLSchema-instance" xmlns:pc="http://schemas.microsoft.com/office/infopath/2007/PartnerControls">
   <documentManagement/>
@@ -9081,14 +9082,6 @@
 </file>
 
 <file path=customXml/itemProps1.xml><?xml version="1.0" encoding="utf-8"?>
-<ds:datastoreItem xmlns:ds="http://schemas.openxmlformats.org/officeDocument/2006/customXml" ds:itemID="{FF71AC85-9222-4A33-9758-2FE078118DBC}">
-  <ds:schemaRefs>
-    <ds:schemaRef ds:uri="http://schemas.microsoft.com/sharepoint/v3/contenttype/forms"/>
-  </ds:schemaRefs>
-</ds:datastoreItem>
-</file>
-
-<file path=customXml/itemProps2.xml><?xml version="1.0" encoding="utf-8"?>
 <ds:datastoreItem xmlns:ds="http://schemas.openxmlformats.org/officeDocument/2006/customXml" ds:itemID="{9FF3563E-B69A-48C4-A373-321631E77CF1}">
   <ds:schemaRefs>
     <ds:schemaRef ds:uri="http://schemas.microsoft.com/office/2006/metadata/contentType"/>
@@ -9106,6 +9099,14 @@
 </ds:datastoreItem>
 </file>
 
+<file path=customXml/itemProps2.xml><?xml version="1.0" encoding="utf-8"?>
+<ds:datastoreItem xmlns:ds="http://schemas.openxmlformats.org/officeDocument/2006/customXml" ds:itemID="{FF71AC85-9222-4A33-9758-2FE078118DBC}">
+  <ds:schemaRefs>
+    <ds:schemaRef ds:uri="http://schemas.microsoft.com/sharepoint/v3/contenttype/forms"/>
+  </ds:schemaRefs>
+</ds:datastoreItem>
+</file>
+
 <file path=customXml/itemProps3.xml><?xml version="1.0" encoding="utf-8"?>
 <ds:datastoreItem xmlns:ds="http://schemas.openxmlformats.org/officeDocument/2006/customXml" ds:itemID="{CBDFDDB8-532F-4EE5-A4D9-645F1EB938A8}">
   <ds:schemaRefs>
@@ -9116,7 +9117,7 @@
 </file>
 
 <file path=customXml/itemProps4.xml><?xml version="1.0" encoding="utf-8"?>
-<ds:datastoreItem xmlns:ds="http://schemas.openxmlformats.org/officeDocument/2006/customXml" ds:itemID="{18D9BEBF-A9EE-414D-BDBC-7FF559EFE334}">
+<ds:datastoreItem xmlns:ds="http://schemas.openxmlformats.org/officeDocument/2006/customXml" ds:itemID="{CD7974FE-AF4A-423E-94F8-3F16810C6B12}">
   <ds:schemaRefs>
     <ds:schemaRef ds:uri="http://schemas.openxmlformats.org/officeDocument/2006/bibliography"/>
   </ds:schemaRefs>

</xml_diff>